<commit_message>
restructuration, rapport deuxième livrable + architecture détaillée
</commit_message>
<xml_diff>
--- a/Deuxieme_Livrable/Rapport_Deuxieme_Livrable_A_LIRE.docx
+++ b/Deuxieme_Livrable/Rapport_Deuxieme_Livrable_A_LIRE.docx
@@ -19,22 +19,47 @@
           <w:szCs w:val="36"/>
           <w:u w:val="single"/>
         </w:rPr>
-        <w:t>Rapport du premier livrable</w:t>
-      </w:r>
-    </w:p>
-    <w:p>
-      <w:pPr>
-        <w:jc w:val="center"/>
+        <w:t xml:space="preserve">Rapport du </w:t>
+      </w:r>
+      <w:r>
         <w:rPr>
           <w:b/>
           <w:sz w:val="36"/>
           <w:szCs w:val="36"/>
           <w:u w:val="single"/>
         </w:rPr>
+        <w:t>Deuxième</w:t>
+      </w:r>
+      <w:r>
+        <w:rPr>
+          <w:b/>
+          <w:sz w:val="36"/>
+          <w:szCs w:val="36"/>
+          <w:u w:val="single"/>
+        </w:rPr>
+        <w:t xml:space="preserve"> livrable</w:t>
+      </w:r>
+    </w:p>
+    <w:p>
+      <w:pPr>
+        <w:jc w:val="center"/>
+        <w:rPr>
+          <w:b/>
+          <w:sz w:val="36"/>
+          <w:szCs w:val="36"/>
+          <w:u w:val="single"/>
+        </w:rPr>
       </w:pPr>
     </w:p>
     <w:sdt>
       <w:sdtPr>
+        <w:rPr>
+          <w:rFonts w:asciiTheme="minorHAnsi" w:eastAsiaTheme="minorHAnsi" w:hAnsiTheme="minorHAnsi" w:cstheme="minorBidi"/>
+          <w:color w:val="auto"/>
+          <w:sz w:val="22"/>
+          <w:szCs w:val="22"/>
+          <w:lang w:eastAsia="en-US"/>
+        </w:rPr>
         <w:id w:val="723340990"/>
         <w:docPartObj>
           <w:docPartGallery w:val="Table of Contents"/>
@@ -43,13 +68,8 @@
       </w:sdtPr>
       <w:sdtEndPr>
         <w:rPr>
-          <w:rFonts w:asciiTheme="minorHAnsi" w:eastAsiaTheme="minorHAnsi" w:hAnsiTheme="minorHAnsi" w:cstheme="minorBidi"/>
           <w:b/>
           <w:bCs/>
-          <w:color w:val="auto"/>
-          <w:sz w:val="22"/>
-          <w:szCs w:val="22"/>
-          <w:lang w:eastAsia="en-US"/>
         </w:rPr>
       </w:sdtEndPr>
       <w:sdtContent>
@@ -67,8 +87,6 @@
             <w:rPr>
               <w:rFonts w:eastAsiaTheme="minorEastAsia"/>
               <w:noProof/>
-              <w:sz w:val="28"/>
-              <w:szCs w:val="28"/>
               <w:lang w:eastAsia="fr-FR"/>
             </w:rPr>
           </w:pPr>
@@ -93,23 +111,19 @@
             </w:rPr>
             <w:fldChar w:fldCharType="separate"/>
           </w:r>
-          <w:hyperlink w:anchor="_Toc116763583" w:history="1">
+          <w:hyperlink w:anchor="_Toc117295368" w:history="1">
             <w:r>
               <w:rPr>
                 <w:rStyle w:val="Lienhypertexte"/>
                 <w:b/>
                 <w:noProof/>
-                <w:sz w:val="28"/>
-                <w:szCs w:val="28"/>
               </w:rPr>
-              <w:t>Arborescence du premier livrable :</w:t>
+              <w:t>Arborescence du deuxième livrable :</w:t>
             </w:r>
             <w:r>
               <w:rPr>
                 <w:noProof/>
                 <w:webHidden/>
-                <w:sz w:val="28"/>
-                <w:szCs w:val="28"/>
               </w:rPr>
               <w:tab/>
             </w:r>
@@ -117,8 +131,6 @@
               <w:rPr>
                 <w:noProof/>
                 <w:webHidden/>
-                <w:sz w:val="28"/>
-                <w:szCs w:val="28"/>
               </w:rPr>
               <w:fldChar w:fldCharType="begin"/>
             </w:r>
@@ -126,25 +138,19 @@
               <w:rPr>
                 <w:noProof/>
                 <w:webHidden/>
-                <w:sz w:val="28"/>
-                <w:szCs w:val="28"/>
               </w:rPr>
-              <w:instrText xml:space="preserve"> PAGEREF _Toc116763583 \h </w:instrText>
+              <w:instrText xml:space="preserve"> PAGEREF _Toc117295368 \h </w:instrText>
             </w:r>
             <w:r>
               <w:rPr>
                 <w:noProof/>
                 <w:webHidden/>
-                <w:sz w:val="28"/>
-                <w:szCs w:val="28"/>
               </w:rPr>
             </w:r>
             <w:r>
               <w:rPr>
                 <w:noProof/>
                 <w:webHidden/>
-                <w:sz w:val="28"/>
-                <w:szCs w:val="28"/>
               </w:rPr>
               <w:fldChar w:fldCharType="separate"/>
             </w:r>
@@ -152,8 +158,6 @@
               <w:rPr>
                 <w:noProof/>
                 <w:webHidden/>
-                <w:sz w:val="28"/>
-                <w:szCs w:val="28"/>
               </w:rPr>
               <w:t>1</w:t>
             </w:r>
@@ -161,8 +165,6 @@
               <w:rPr>
                 <w:noProof/>
                 <w:webHidden/>
-                <w:sz w:val="28"/>
-                <w:szCs w:val="28"/>
               </w:rPr>
               <w:fldChar w:fldCharType="end"/>
             </w:r>
@@ -174,19 +176,15 @@
             <w:rPr>
               <w:rFonts w:eastAsiaTheme="minorEastAsia"/>
               <w:noProof/>
-              <w:sz w:val="28"/>
-              <w:szCs w:val="28"/>
               <w:lang w:eastAsia="fr-FR"/>
             </w:rPr>
           </w:pPr>
-          <w:hyperlink w:anchor="_Toc116763584" w:history="1">
+          <w:hyperlink w:anchor="_Toc117295369" w:history="1">
             <w:r>
               <w:rPr>
                 <w:rStyle w:val="Lienhypertexte"/>
                 <w:b/>
                 <w:noProof/>
-                <w:sz w:val="28"/>
-                <w:szCs w:val="28"/>
               </w:rPr>
               <w:t>Choix du livrable</w:t>
             </w:r>
@@ -194,8 +192,6 @@
               <w:rPr>
                 <w:noProof/>
                 <w:webHidden/>
-                <w:sz w:val="28"/>
-                <w:szCs w:val="28"/>
               </w:rPr>
               <w:tab/>
             </w:r>
@@ -203,8 +199,6 @@
               <w:rPr>
                 <w:noProof/>
                 <w:webHidden/>
-                <w:sz w:val="28"/>
-                <w:szCs w:val="28"/>
               </w:rPr>
               <w:fldChar w:fldCharType="begin"/>
             </w:r>
@@ -212,25 +206,19 @@
               <w:rPr>
                 <w:noProof/>
                 <w:webHidden/>
-                <w:sz w:val="28"/>
-                <w:szCs w:val="28"/>
               </w:rPr>
-              <w:instrText xml:space="preserve"> PAGEREF _Toc116763584 \h </w:instrText>
+              <w:instrText xml:space="preserve"> PAGEREF _Toc117295369 \h </w:instrText>
             </w:r>
             <w:r>
               <w:rPr>
                 <w:noProof/>
                 <w:webHidden/>
-                <w:sz w:val="28"/>
-                <w:szCs w:val="28"/>
               </w:rPr>
             </w:r>
             <w:r>
               <w:rPr>
                 <w:noProof/>
                 <w:webHidden/>
-                <w:sz w:val="28"/>
-                <w:szCs w:val="28"/>
               </w:rPr>
               <w:fldChar w:fldCharType="separate"/>
             </w:r>
@@ -238,8 +226,6 @@
               <w:rPr>
                 <w:noProof/>
                 <w:webHidden/>
-                <w:sz w:val="28"/>
-                <w:szCs w:val="28"/>
               </w:rPr>
               <w:t>2</w:t>
             </w:r>
@@ -247,8 +233,6 @@
               <w:rPr>
                 <w:noProof/>
                 <w:webHidden/>
-                <w:sz w:val="28"/>
-                <w:szCs w:val="28"/>
               </w:rPr>
               <w:fldChar w:fldCharType="end"/>
             </w:r>
@@ -260,48 +244,22 @@
             <w:rPr>
               <w:rFonts w:eastAsiaTheme="minorEastAsia"/>
               <w:noProof/>
-              <w:sz w:val="28"/>
-              <w:szCs w:val="28"/>
               <w:lang w:eastAsia="fr-FR"/>
             </w:rPr>
           </w:pPr>
-          <w:hyperlink w:anchor="_Toc116763585" w:history="1">
+          <w:hyperlink w:anchor="_Toc117295370" w:history="1">
             <w:r>
               <w:rPr>
                 <w:rStyle w:val="Lienhypertexte"/>
                 <w:b/>
                 <w:noProof/>
-                <w:sz w:val="28"/>
-                <w:szCs w:val="28"/>
               </w:rPr>
-              <w:t>Pr</w:t>
-            </w:r>
-            <w:r>
-              <w:rPr>
-                <w:rStyle w:val="Lienhypertexte"/>
-                <w:b/>
-                <w:noProof/>
-                <w:sz w:val="28"/>
-                <w:szCs w:val="28"/>
-              </w:rPr>
-              <w:t>e</w:t>
-            </w:r>
-            <w:r>
-              <w:rPr>
-                <w:rStyle w:val="Lienhypertexte"/>
-                <w:b/>
-                <w:noProof/>
-                <w:sz w:val="28"/>
-                <w:szCs w:val="28"/>
-              </w:rPr>
-              <w:t>mier livrable</w:t>
+              <w:t>Premier livrable</w:t>
             </w:r>
             <w:r>
               <w:rPr>
                 <w:noProof/>
                 <w:webHidden/>
-                <w:sz w:val="28"/>
-                <w:szCs w:val="28"/>
               </w:rPr>
               <w:tab/>
             </w:r>
@@ -309,8 +267,6 @@
               <w:rPr>
                 <w:noProof/>
                 <w:webHidden/>
-                <w:sz w:val="28"/>
-                <w:szCs w:val="28"/>
               </w:rPr>
               <w:fldChar w:fldCharType="begin"/>
             </w:r>
@@ -318,25 +274,19 @@
               <w:rPr>
                 <w:noProof/>
                 <w:webHidden/>
-                <w:sz w:val="28"/>
-                <w:szCs w:val="28"/>
               </w:rPr>
-              <w:instrText xml:space="preserve"> PAGEREF _Toc116763585 \h </w:instrText>
+              <w:instrText xml:space="preserve"> PAGEREF _Toc117295370 \h </w:instrText>
             </w:r>
             <w:r>
               <w:rPr>
                 <w:noProof/>
                 <w:webHidden/>
-                <w:sz w:val="28"/>
-                <w:szCs w:val="28"/>
               </w:rPr>
             </w:r>
             <w:r>
               <w:rPr>
                 <w:noProof/>
                 <w:webHidden/>
-                <w:sz w:val="28"/>
-                <w:szCs w:val="28"/>
               </w:rPr>
               <w:fldChar w:fldCharType="separate"/>
             </w:r>
@@ -344,8 +294,6 @@
               <w:rPr>
                 <w:noProof/>
                 <w:webHidden/>
-                <w:sz w:val="28"/>
-                <w:szCs w:val="28"/>
               </w:rPr>
               <w:t>4</w:t>
             </w:r>
@@ -353,8 +301,6 @@
               <w:rPr>
                 <w:noProof/>
                 <w:webHidden/>
-                <w:sz w:val="28"/>
-                <w:szCs w:val="28"/>
               </w:rPr>
               <w:fldChar w:fldCharType="end"/>
             </w:r>
@@ -386,7 +332,7 @@
           <w:b/>
         </w:rPr>
       </w:pPr>
-      <w:bookmarkStart w:id="0" w:name="_Toc116763583"/>
+      <w:bookmarkStart w:id="0" w:name="_Toc117295368"/>
       <w:r>
         <w:rPr>
           <w:b/>
@@ -397,7 +343,19 @@
         <w:rPr>
           <w:b/>
         </w:rPr>
-        <w:t xml:space="preserve"> du premier livrable :</w:t>
+        <w:t xml:space="preserve"> du </w:t>
+      </w:r>
+      <w:r>
+        <w:rPr>
+          <w:b/>
+        </w:rPr>
+        <w:t>deuxième</w:t>
+      </w:r>
+      <w:r>
+        <w:rPr>
+          <w:b/>
+        </w:rPr>
+        <w:t xml:space="preserve"> livrable :</w:t>
       </w:r>
       <w:bookmarkEnd w:id="0"/>
     </w:p>
@@ -442,6 +400,8 @@
         </w:rPr>
         <w:t> :</w:t>
       </w:r>
+      <w:bookmarkStart w:id="1" w:name="_GoBack"/>
+      <w:bookmarkEnd w:id="1"/>
     </w:p>
     <w:p>
       <w:pPr>
@@ -498,7 +458,7 @@
           <w:sz w:val="32"/>
           <w:szCs w:val="32"/>
         </w:rPr>
-        <w:t>premier</w:t>
+        <w:t>deuxième</w:t>
       </w:r>
       <w:r>
         <w:rPr>
@@ -519,7 +479,14 @@
           <w:sz w:val="32"/>
           <w:szCs w:val="32"/>
         </w:rPr>
-        <w:t xml:space="preserve"> minimal</w:t>
+        <w:t xml:space="preserve"> min</w:t>
+      </w:r>
+      <w:r>
+        <w:rPr>
+          <w:sz w:val="32"/>
+          <w:szCs w:val="32"/>
+        </w:rPr>
+        <w:t>imal</w:t>
       </w:r>
     </w:p>
     <w:p>
@@ -716,6 +683,38 @@
       <w:pPr>
         <w:pStyle w:val="Paragraphedeliste"/>
         <w:numPr>
+          <w:ilvl w:val="1"/>
+          <w:numId w:val="1"/>
+        </w:numPr>
+        <w:rPr>
+          <w:sz w:val="32"/>
+          <w:szCs w:val="32"/>
+        </w:rPr>
+      </w:pPr>
+      <w:proofErr w:type="spellStart"/>
+      <w:r>
+        <w:rPr>
+          <w:sz w:val="32"/>
+          <w:szCs w:val="32"/>
+        </w:rPr>
+        <w:t>Etude_technologie_web</w:t>
+      </w:r>
+      <w:proofErr w:type="spellEnd"/>
+    </w:p>
+    <w:p>
+      <w:pPr>
+        <w:pStyle w:val="Paragraphedeliste"/>
+        <w:ind w:left="2160"/>
+        <w:rPr>
+          <w:sz w:val="32"/>
+          <w:szCs w:val="32"/>
+        </w:rPr>
+      </w:pPr>
+    </w:p>
+    <w:p>
+      <w:pPr>
+        <w:pStyle w:val="Paragraphedeliste"/>
+        <w:numPr>
           <w:ilvl w:val="0"/>
           <w:numId w:val="1"/>
         </w:numPr>
@@ -747,16 +746,14 @@
           <w:szCs w:val="32"/>
         </w:rPr>
       </w:pPr>
-      <w:proofErr w:type="spellStart"/>
-      <w:r>
-        <w:rPr>
-          <w:b/>
-          <w:sz w:val="32"/>
-          <w:szCs w:val="32"/>
-        </w:rPr>
-        <w:t>Maquette_logo</w:t>
-      </w:r>
-      <w:proofErr w:type="spellEnd"/>
+      <w:r>
+        <w:rPr>
+          <w:b/>
+          <w:sz w:val="32"/>
+          <w:szCs w:val="32"/>
+        </w:rPr>
+        <w:t>Cas d’utilisation</w:t>
+      </w:r>
     </w:p>
     <w:p>
       <w:pPr>
@@ -770,35 +767,15 @@
           <w:szCs w:val="32"/>
         </w:rPr>
       </w:pPr>
-      <w:r>
-        <w:rPr>
-          <w:sz w:val="32"/>
-          <w:szCs w:val="32"/>
-        </w:rPr>
-        <w:t>Maquette :</w:t>
-      </w:r>
-    </w:p>
-    <w:p>
-      <w:pPr>
-        <w:pStyle w:val="Paragraphedeliste"/>
-        <w:numPr>
-          <w:ilvl w:val="3"/>
-          <w:numId w:val="1"/>
-        </w:numPr>
-        <w:rPr>
-          <w:color w:val="000000" w:themeColor="text1"/>
-          <w:sz w:val="32"/>
-          <w:szCs w:val="32"/>
-        </w:rPr>
-      </w:pPr>
-      <w:r>
-        <w:rPr>
-          <w:color w:val="000000" w:themeColor="text1"/>
-          <w:sz w:val="32"/>
-          <w:szCs w:val="32"/>
-        </w:rPr>
-        <w:t>Maquettes</w:t>
-      </w:r>
+      <w:proofErr w:type="spellStart"/>
+      <w:r>
+        <w:rPr>
+          <w:sz w:val="32"/>
+          <w:szCs w:val="32"/>
+        </w:rPr>
+        <w:t>Cas_d_utilisation</w:t>
+      </w:r>
+      <w:proofErr w:type="spellEnd"/>
     </w:p>
     <w:p>
       <w:pPr>
@@ -808,39 +785,77 @@
           <w:numId w:val="1"/>
         </w:numPr>
         <w:rPr>
-          <w:sz w:val="32"/>
-          <w:szCs w:val="32"/>
-        </w:rPr>
-      </w:pPr>
-      <w:r>
-        <w:rPr>
-          <w:sz w:val="32"/>
-          <w:szCs w:val="32"/>
-        </w:rPr>
-        <w:t>Logo :</w:t>
-      </w:r>
+          <w:b/>
+          <w:sz w:val="32"/>
+          <w:szCs w:val="32"/>
+        </w:rPr>
+      </w:pPr>
+      <w:r>
+        <w:rPr>
+          <w:color w:val="00B0F0"/>
+          <w:sz w:val="32"/>
+          <w:szCs w:val="32"/>
+        </w:rPr>
+        <w:t>Scénarii</w:t>
+      </w:r>
+    </w:p>
+    <w:p>
+      <w:pPr>
+        <w:pStyle w:val="Paragraphedeliste"/>
+        <w:rPr>
+          <w:color w:val="FF0000"/>
+          <w:sz w:val="32"/>
+          <w:szCs w:val="32"/>
+        </w:rPr>
+      </w:pPr>
     </w:p>
     <w:p>
       <w:pPr>
         <w:pStyle w:val="Paragraphedeliste"/>
         <w:numPr>
-          <w:ilvl w:val="3"/>
+          <w:ilvl w:val="0"/>
           <w:numId w:val="1"/>
         </w:numPr>
         <w:rPr>
+          <w:color w:val="FF0000"/>
+          <w:sz w:val="32"/>
+          <w:szCs w:val="32"/>
+        </w:rPr>
+      </w:pPr>
+      <w:r>
+        <w:rPr>
+          <w:color w:val="FF0000"/>
+          <w:sz w:val="32"/>
+          <w:szCs w:val="32"/>
+        </w:rPr>
+        <w:t>Conception :</w:t>
+      </w:r>
+    </w:p>
+    <w:p>
+      <w:pPr>
+        <w:pStyle w:val="Paragraphedeliste"/>
+        <w:numPr>
+          <w:ilvl w:val="1"/>
+          <w:numId w:val="1"/>
+        </w:numPr>
+        <w:rPr>
+          <w:b/>
           <w:color w:val="000000" w:themeColor="text1"/>
           <w:sz w:val="32"/>
           <w:szCs w:val="32"/>
         </w:rPr>
       </w:pPr>
-      <w:r>
-        <w:rPr>
+      <w:proofErr w:type="spellStart"/>
+      <w:r>
+        <w:rPr>
+          <w:b/>
           <w:color w:val="000000" w:themeColor="text1"/>
           <w:sz w:val="32"/>
           <w:szCs w:val="32"/>
         </w:rPr>
-        <w:t>Logos</w:t>
-      </w:r>
+        <w:t>Conception_architectural</w:t>
+      </w:r>
+      <w:proofErr w:type="spellEnd"/>
     </w:p>
     <w:p>
       <w:pPr>
@@ -855,46 +870,51 @@
           <w:szCs w:val="32"/>
         </w:rPr>
       </w:pPr>
+      <w:proofErr w:type="spellStart"/>
       <w:r>
         <w:rPr>
           <w:color w:val="000000" w:themeColor="text1"/>
           <w:sz w:val="32"/>
           <w:szCs w:val="32"/>
         </w:rPr>
-        <w:t xml:space="preserve">Un rapport en </w:t>
-      </w:r>
-      <w:r>
+        <w:t>Conception_bd_architectural</w:t>
+      </w:r>
+      <w:proofErr w:type="spellEnd"/>
+    </w:p>
+    <w:p>
+      <w:pPr>
+        <w:pStyle w:val="Paragraphedeliste"/>
+        <w:numPr>
+          <w:ilvl w:val="2"/>
+          <w:numId w:val="1"/>
+        </w:numPr>
+        <w:rPr>
+          <w:color w:val="00B0F0"/>
+          <w:sz w:val="32"/>
+          <w:szCs w:val="32"/>
+        </w:rPr>
+      </w:pPr>
+      <w:proofErr w:type="spellStart"/>
+      <w:r>
+        <w:rPr>
+          <w:color w:val="00B0F0"/>
+          <w:sz w:val="32"/>
+          <w:szCs w:val="32"/>
+        </w:rPr>
+        <w:t>Implementation_monolithique_technologies</w:t>
+      </w:r>
+      <w:proofErr w:type="spellEnd"/>
+    </w:p>
+    <w:p>
+      <w:pPr>
+        <w:pStyle w:val="Paragraphedeliste"/>
+        <w:ind w:left="2160"/>
         <w:rPr>
           <w:color w:val="000000" w:themeColor="text1"/>
           <w:sz w:val="32"/>
           <w:szCs w:val="32"/>
         </w:rPr>
-        <w:t>langage</w:t>
-      </w:r>
-      <w:r>
-        <w:rPr>
-          <w:color w:val="000000" w:themeColor="text1"/>
-          <w:sz w:val="32"/>
-          <w:szCs w:val="32"/>
-        </w:rPr>
-        <w:t xml:space="preserve"> </w:t>
-      </w:r>
-      <w:r>
-        <w:rPr>
-          <w:color w:val="000000" w:themeColor="text1"/>
-          <w:sz w:val="32"/>
-          <w:szCs w:val="32"/>
-        </w:rPr>
-        <w:t>mark down</w:t>
-      </w:r>
-      <w:r>
-        <w:rPr>
-          <w:color w:val="000000" w:themeColor="text1"/>
-          <w:sz w:val="32"/>
-          <w:szCs w:val="32"/>
-        </w:rPr>
-        <w:t xml:space="preserve"> expliquant les finalités du logo et de la charte graphique que nous avons choisis</w:t>
-      </w:r>
+      </w:pPr>
     </w:p>
     <w:p>
       <w:pPr>
@@ -904,25 +924,54 @@
           <w:numId w:val="1"/>
         </w:numPr>
         <w:rPr>
-          <w:color w:val="00B0F0"/>
-          <w:sz w:val="32"/>
-          <w:szCs w:val="32"/>
-        </w:rPr>
-      </w:pPr>
-      <w:r>
-        <w:rPr>
-          <w:color w:val="00B0F0"/>
-          <w:sz w:val="32"/>
-          <w:szCs w:val="32"/>
-        </w:rPr>
-        <w:t>Cas d’utilisation</w:t>
-      </w:r>
+          <w:b/>
+          <w:color w:val="000000" w:themeColor="text1"/>
+          <w:sz w:val="32"/>
+          <w:szCs w:val="32"/>
+        </w:rPr>
+      </w:pPr>
+      <w:proofErr w:type="spellStart"/>
+      <w:r>
+        <w:rPr>
+          <w:b/>
+          <w:color w:val="000000" w:themeColor="text1"/>
+          <w:sz w:val="32"/>
+          <w:szCs w:val="32"/>
+        </w:rPr>
+        <w:t>Conception_détaillée</w:t>
+      </w:r>
+      <w:proofErr w:type="spellEnd"/>
     </w:p>
     <w:p>
       <w:pPr>
         <w:pStyle w:val="Paragraphedeliste"/>
-        <w:rPr>
-          <w:color w:val="FF0000"/>
+        <w:numPr>
+          <w:ilvl w:val="2"/>
+          <w:numId w:val="1"/>
+        </w:numPr>
+        <w:rPr>
+          <w:color w:val="000000" w:themeColor="text1"/>
+          <w:sz w:val="32"/>
+          <w:szCs w:val="32"/>
+        </w:rPr>
+      </w:pPr>
+      <w:proofErr w:type="spellStart"/>
+      <w:r>
+        <w:rPr>
+          <w:color w:val="000000" w:themeColor="text1"/>
+          <w:sz w:val="32"/>
+          <w:szCs w:val="32"/>
+        </w:rPr>
+        <w:t>Conception_bd_détaillée</w:t>
+      </w:r>
+      <w:proofErr w:type="spellEnd"/>
+    </w:p>
+    <w:p>
+      <w:pPr>
+        <w:pStyle w:val="Paragraphedeliste"/>
+        <w:ind w:left="2160"/>
+        <w:rPr>
+          <w:color w:val="000000" w:themeColor="text1"/>
           <w:sz w:val="32"/>
           <w:szCs w:val="32"/>
         </w:rPr>
@@ -947,7 +996,7 @@
           <w:sz w:val="32"/>
           <w:szCs w:val="32"/>
         </w:rPr>
-        <w:t>Conception :</w:t>
+        <w:t>Programmation :</w:t>
       </w:r>
     </w:p>
     <w:p>
@@ -959,22 +1008,18 @@
         </w:numPr>
         <w:rPr>
           <w:b/>
-          <w:color w:val="000000" w:themeColor="text1"/>
-          <w:sz w:val="32"/>
-          <w:szCs w:val="32"/>
-        </w:rPr>
-      </w:pPr>
-      <w:proofErr w:type="spellStart"/>
-      <w:r>
-        <w:rPr>
-          <w:b/>
-          <w:color w:val="000000" w:themeColor="text1"/>
-          <w:sz w:val="32"/>
-          <w:szCs w:val="32"/>
-        </w:rPr>
-        <w:t>Conception_architectural</w:t>
-      </w:r>
-      <w:proofErr w:type="spellEnd"/>
+          <w:sz w:val="32"/>
+          <w:szCs w:val="32"/>
+        </w:rPr>
+      </w:pPr>
+      <w:r>
+        <w:rPr>
+          <w:b/>
+          <w:sz w:val="32"/>
+          <w:szCs w:val="32"/>
+        </w:rPr>
+        <w:t>Bd</w:t>
+      </w:r>
     </w:p>
     <w:p>
       <w:pPr>
@@ -984,7 +1029,7 @@
           <w:numId w:val="1"/>
         </w:numPr>
         <w:rPr>
-          <w:color w:val="000000" w:themeColor="text1"/>
+          <w:color w:val="00B0F0"/>
           <w:sz w:val="32"/>
           <w:szCs w:val="32"/>
         </w:rPr>
@@ -992,24 +1037,13 @@
       <w:proofErr w:type="spellStart"/>
       <w:r>
         <w:rPr>
-          <w:color w:val="000000" w:themeColor="text1"/>
-          <w:sz w:val="32"/>
-          <w:szCs w:val="32"/>
-        </w:rPr>
-        <w:t>Conception_architectural</w:t>
+          <w:color w:val="00B0F0"/>
+          <w:sz w:val="32"/>
+          <w:szCs w:val="32"/>
+        </w:rPr>
+        <w:t>Requete_code</w:t>
       </w:r>
       <w:proofErr w:type="spellEnd"/>
-    </w:p>
-    <w:p>
-      <w:pPr>
-        <w:pStyle w:val="Paragraphedeliste"/>
-        <w:ind w:left="2160"/>
-        <w:rPr>
-          <w:color w:val="000000" w:themeColor="text1"/>
-          <w:sz w:val="32"/>
-          <w:szCs w:val="32"/>
-        </w:rPr>
-      </w:pPr>
     </w:p>
     <w:p>
       <w:pPr>
@@ -1020,22 +1054,18 @@
         </w:numPr>
         <w:rPr>
           <w:b/>
-          <w:color w:val="000000" w:themeColor="text1"/>
-          <w:sz w:val="32"/>
-          <w:szCs w:val="32"/>
-        </w:rPr>
-      </w:pPr>
-      <w:proofErr w:type="spellStart"/>
-      <w:r>
-        <w:rPr>
-          <w:b/>
-          <w:color w:val="000000" w:themeColor="text1"/>
-          <w:sz w:val="32"/>
-          <w:szCs w:val="32"/>
-        </w:rPr>
-        <w:t>Conception_détaillée</w:t>
-      </w:r>
-      <w:proofErr w:type="spellEnd"/>
+          <w:sz w:val="32"/>
+          <w:szCs w:val="32"/>
+        </w:rPr>
+      </w:pPr>
+      <w:r>
+        <w:rPr>
+          <w:b/>
+          <w:sz w:val="32"/>
+          <w:szCs w:val="32"/>
+        </w:rPr>
+        <w:t>Serveur</w:t>
+      </w:r>
     </w:p>
     <w:p>
       <w:pPr>
@@ -1045,7 +1075,7 @@
           <w:numId w:val="1"/>
         </w:numPr>
         <w:rPr>
-          <w:color w:val="000000" w:themeColor="text1"/>
+          <w:color w:val="00B0F0"/>
           <w:sz w:val="32"/>
           <w:szCs w:val="32"/>
         </w:rPr>
@@ -1053,34 +1083,18 @@
       <w:proofErr w:type="spellStart"/>
       <w:r>
         <w:rPr>
-          <w:color w:val="000000" w:themeColor="text1"/>
-          <w:sz w:val="32"/>
-          <w:szCs w:val="32"/>
-        </w:rPr>
-        <w:t>Conception_Page_</w:t>
-      </w:r>
-      <w:r>
-        <w:rPr>
-          <w:color w:val="000000" w:themeColor="text1"/>
-          <w:sz w:val="32"/>
-          <w:szCs w:val="32"/>
-        </w:rPr>
-        <w:t>html</w:t>
+          <w:color w:val="00B0F0"/>
+          <w:sz w:val="32"/>
+          <w:szCs w:val="32"/>
+        </w:rPr>
+        <w:t>Rapport_installation</w:t>
       </w:r>
       <w:proofErr w:type="spellEnd"/>
     </w:p>
     <w:p>
       <w:pPr>
         <w:pStyle w:val="Paragraphedeliste"/>
-        <w:rPr>
-          <w:sz w:val="32"/>
-          <w:szCs w:val="32"/>
-        </w:rPr>
-      </w:pPr>
-    </w:p>
-    <w:p>
-      <w:pPr>
-        <w:pStyle w:val="Paragraphedeliste"/>
+        <w:ind w:left="2160"/>
         <w:rPr>
           <w:sz w:val="32"/>
           <w:szCs w:val="32"/>
@@ -1106,7 +1120,7 @@
           <w:sz w:val="32"/>
           <w:szCs w:val="32"/>
         </w:rPr>
-        <w:t>Programmation :</w:t>
+        <w:t>Test :</w:t>
       </w:r>
     </w:p>
     <w:p>
@@ -1117,6 +1131,7 @@
           <w:numId w:val="1"/>
         </w:numPr>
         <w:rPr>
+          <w:b/>
           <w:sz w:val="32"/>
           <w:szCs w:val="32"/>
         </w:rPr>
@@ -1124,48 +1139,13 @@
       <w:proofErr w:type="spellStart"/>
       <w:r>
         <w:rPr>
-          <w:sz w:val="32"/>
-          <w:szCs w:val="32"/>
-        </w:rPr>
-        <w:t>Simfast</w:t>
+          <w:b/>
+          <w:sz w:val="32"/>
+          <w:szCs w:val="32"/>
+        </w:rPr>
+        <w:t>Dossier_de_test</w:t>
       </w:r>
       <w:proofErr w:type="spellEnd"/>
-      <w:r>
-        <w:rPr>
-          <w:sz w:val="32"/>
-          <w:szCs w:val="32"/>
-        </w:rPr>
-        <w:t>-</w:t>
-      </w:r>
-      <w:r>
-        <w:rPr>
-          <w:sz w:val="32"/>
-          <w:szCs w:val="32"/>
-        </w:rPr>
-        <w:t>html</w:t>
-      </w:r>
-    </w:p>
-    <w:p>
-      <w:pPr>
-        <w:pStyle w:val="Paragraphedeliste"/>
-        <w:numPr>
-          <w:ilvl w:val="1"/>
-          <w:numId w:val="1"/>
-        </w:numPr>
-        <w:rPr>
-          <w:b/>
-          <w:sz w:val="32"/>
-          <w:szCs w:val="32"/>
-        </w:rPr>
-      </w:pPr>
-      <w:r>
-        <w:rPr>
-          <w:b/>
-          <w:sz w:val="32"/>
-          <w:szCs w:val="32"/>
-        </w:rPr>
-        <w:t>Logos</w:t>
-      </w:r>
     </w:p>
     <w:p>
       <w:pPr>
@@ -1175,27 +1155,7 @@
           <w:numId w:val="1"/>
         </w:numPr>
         <w:rPr>
-          <w:sz w:val="32"/>
-          <w:szCs w:val="32"/>
-        </w:rPr>
-      </w:pPr>
-      <w:r>
-        <w:rPr>
-          <w:sz w:val="32"/>
-          <w:szCs w:val="32"/>
-        </w:rPr>
-        <w:t>Logo</w:t>
-      </w:r>
-    </w:p>
-    <w:p>
-      <w:pPr>
-        <w:pStyle w:val="Paragraphedeliste"/>
-        <w:numPr>
-          <w:ilvl w:val="1"/>
-          <w:numId w:val="1"/>
-        </w:numPr>
-        <w:rPr>
-          <w:b/>
+          <w:color w:val="00B0F0"/>
           <w:sz w:val="32"/>
           <w:szCs w:val="32"/>
         </w:rPr>
@@ -1203,11 +1163,19 @@
       <w:proofErr w:type="spellStart"/>
       <w:r>
         <w:rPr>
-          <w:b/>
-          <w:sz w:val="32"/>
-          <w:szCs w:val="32"/>
-        </w:rPr>
-        <w:t>Videos</w:t>
+          <w:color w:val="00B0F0"/>
+          <w:sz w:val="32"/>
+          <w:szCs w:val="32"/>
+        </w:rPr>
+        <w:t>Document_</w:t>
+      </w:r>
+      <w:r>
+        <w:rPr>
+          <w:color w:val="00B0F0"/>
+          <w:sz w:val="32"/>
+          <w:szCs w:val="32"/>
+        </w:rPr>
+        <w:t>test_validation</w:t>
       </w:r>
       <w:proofErr w:type="spellEnd"/>
     </w:p>
@@ -1219,164 +1187,6 @@
           <w:numId w:val="1"/>
         </w:numPr>
         <w:rPr>
-          <w:sz w:val="32"/>
-          <w:szCs w:val="32"/>
-        </w:rPr>
-      </w:pPr>
-      <w:proofErr w:type="spellStart"/>
-      <w:r>
-        <w:rPr>
-          <w:sz w:val="32"/>
-          <w:szCs w:val="32"/>
-        </w:rPr>
-        <w:t>Video_presentation</w:t>
-      </w:r>
-      <w:proofErr w:type="spellEnd"/>
-    </w:p>
-    <w:p>
-      <w:pPr>
-        <w:pStyle w:val="Paragraphedeliste"/>
-        <w:numPr>
-          <w:ilvl w:val="1"/>
-          <w:numId w:val="1"/>
-        </w:numPr>
-        <w:rPr>
-          <w:sz w:val="32"/>
-          <w:szCs w:val="32"/>
-        </w:rPr>
-      </w:pPr>
-      <w:r>
-        <w:rPr>
-          <w:b/>
-          <w:sz w:val="32"/>
-          <w:szCs w:val="32"/>
-        </w:rPr>
-        <w:t>Css</w:t>
-      </w:r>
-    </w:p>
-    <w:p>
-      <w:pPr>
-        <w:pStyle w:val="Paragraphedeliste"/>
-        <w:numPr>
-          <w:ilvl w:val="2"/>
-          <w:numId w:val="1"/>
-        </w:numPr>
-        <w:rPr>
-          <w:sz w:val="32"/>
-          <w:szCs w:val="32"/>
-        </w:rPr>
-      </w:pPr>
-      <w:r>
-        <w:rPr>
-          <w:sz w:val="32"/>
-          <w:szCs w:val="32"/>
-        </w:rPr>
-        <w:t>Css</w:t>
-      </w:r>
-      <w:r>
-        <w:rPr>
-          <w:sz w:val="32"/>
-          <w:szCs w:val="32"/>
-        </w:rPr>
-        <w:t>.css</w:t>
-      </w:r>
-    </w:p>
-    <w:p>
-      <w:pPr>
-        <w:pStyle w:val="Paragraphedeliste"/>
-        <w:ind w:left="2160"/>
-        <w:rPr>
-          <w:sz w:val="32"/>
-          <w:szCs w:val="32"/>
-        </w:rPr>
-      </w:pPr>
-    </w:p>
-    <w:p>
-      <w:pPr>
-        <w:pStyle w:val="Paragraphedeliste"/>
-        <w:numPr>
-          <w:ilvl w:val="0"/>
-          <w:numId w:val="1"/>
-        </w:numPr>
-        <w:rPr>
-          <w:color w:val="FF0000"/>
-          <w:sz w:val="32"/>
-          <w:szCs w:val="32"/>
-        </w:rPr>
-      </w:pPr>
-      <w:r>
-        <w:rPr>
-          <w:color w:val="FF0000"/>
-          <w:sz w:val="32"/>
-          <w:szCs w:val="32"/>
-        </w:rPr>
-        <w:t>Test :</w:t>
-      </w:r>
-    </w:p>
-    <w:p>
-      <w:pPr>
-        <w:pStyle w:val="Paragraphedeliste"/>
-        <w:numPr>
-          <w:ilvl w:val="1"/>
-          <w:numId w:val="1"/>
-        </w:numPr>
-        <w:rPr>
-          <w:b/>
-          <w:sz w:val="32"/>
-          <w:szCs w:val="32"/>
-        </w:rPr>
-      </w:pPr>
-      <w:proofErr w:type="spellStart"/>
-      <w:r>
-        <w:rPr>
-          <w:b/>
-          <w:sz w:val="32"/>
-          <w:szCs w:val="32"/>
-        </w:rPr>
-        <w:t>Dossier_de_test</w:t>
-      </w:r>
-      <w:proofErr w:type="spellEnd"/>
-    </w:p>
-    <w:p>
-      <w:pPr>
-        <w:pStyle w:val="Paragraphedeliste"/>
-        <w:numPr>
-          <w:ilvl w:val="2"/>
-          <w:numId w:val="1"/>
-        </w:numPr>
-        <w:rPr>
-          <w:color w:val="00B0F0"/>
-          <w:sz w:val="32"/>
-          <w:szCs w:val="32"/>
-        </w:rPr>
-      </w:pPr>
-      <w:proofErr w:type="spellStart"/>
-      <w:r>
-        <w:rPr>
-          <w:color w:val="00B0F0"/>
-          <w:sz w:val="32"/>
-          <w:szCs w:val="32"/>
-        </w:rPr>
-        <w:t>Document_</w:t>
-      </w:r>
-      <w:r>
-        <w:rPr>
-          <w:color w:val="00B0F0"/>
-          <w:sz w:val="32"/>
-          <w:szCs w:val="32"/>
-        </w:rPr>
-        <w:t>test_validation</w:t>
-      </w:r>
-      <w:proofErr w:type="spellEnd"/>
-    </w:p>
-    <w:p>
-      <w:pPr>
-        <w:pStyle w:val="Paragraphedeliste"/>
-        <w:numPr>
-          <w:ilvl w:val="2"/>
-          <w:numId w:val="1"/>
-        </w:numPr>
-        <w:rPr>
           <w:color w:val="00B0F0"/>
           <w:sz w:val="32"/>
           <w:szCs w:val="32"/>
@@ -1419,7 +1229,7 @@
           <w:b/>
         </w:rPr>
       </w:pPr>
-      <w:bookmarkStart w:id="1" w:name="_Toc116763584"/>
+      <w:bookmarkStart w:id="2" w:name="_Toc117295369"/>
       <w:r>
         <w:rPr>
           <w:b/>
@@ -1432,7 +1242,7 @@
         </w:rPr>
         <w:t xml:space="preserve"> du livrable</w:t>
       </w:r>
-      <w:bookmarkEnd w:id="1"/>
+      <w:bookmarkEnd w:id="2"/>
     </w:p>
     <w:p>
       <w:pPr>
@@ -1449,7 +1259,23 @@
           <w:sz w:val="32"/>
           <w:szCs w:val="32"/>
         </w:rPr>
-        <w:t>Choix du premier livrable</w:t>
+        <w:t xml:space="preserve">Choix du </w:t>
+      </w:r>
+      <w:r>
+        <w:rPr>
+          <w:b/>
+          <w:sz w:val="32"/>
+          <w:szCs w:val="32"/>
+        </w:rPr>
+        <w:t>deuxième</w:t>
+      </w:r>
+      <w:r>
+        <w:rPr>
+          <w:b/>
+          <w:sz w:val="32"/>
+          <w:szCs w:val="32"/>
+        </w:rPr>
+        <w:t xml:space="preserve"> livrable</w:t>
       </w:r>
     </w:p>
     <w:p>
@@ -1472,7 +1298,42 @@
           <w:sz w:val="28"/>
           <w:szCs w:val="28"/>
         </w:rPr>
-        <w:t>Nous avons choisi dans ce premier livrable de faire un processus de développement pour commencer ce projet : la création des pages html. Ce premier livrable tourne donc dans le choix de création des pages html.</w:t>
+        <w:t xml:space="preserve">Nous avons choisi dans ce </w:t>
+      </w:r>
+      <w:r>
+        <w:rPr>
+          <w:sz w:val="28"/>
+          <w:szCs w:val="28"/>
+        </w:rPr>
+        <w:t>deuxième</w:t>
+      </w:r>
+      <w:r>
+        <w:rPr>
+          <w:sz w:val="28"/>
+          <w:szCs w:val="28"/>
+        </w:rPr>
+        <w:t xml:space="preserve"> livrable de faire un processus de développement </w:t>
+      </w:r>
+      <w:r>
+        <w:rPr>
+          <w:sz w:val="28"/>
+          <w:szCs w:val="28"/>
+        </w:rPr>
+        <w:t>concentrer sur la base de données et sur le serveur à installer</w:t>
+      </w:r>
+      <w:r>
+        <w:rPr>
+          <w:sz w:val="28"/>
+          <w:szCs w:val="28"/>
+        </w:rPr>
+        <w:t>.</w:t>
+      </w:r>
+      <w:r>
+        <w:rPr>
+          <w:sz w:val="28"/>
+          <w:szCs w:val="28"/>
+        </w:rPr>
+        <w:t xml:space="preserve"> Nous nous concentrons seulement sur ses points c’est pour cela que nous n’avons pas d’architecture qui de l’ensemble entre le serveur, la base de données, les pages PHP qui arriveront plus tard et les pages html. Car nous avons besoin des pages PHP pour que la base de données interagisse avec les pages html créé dans le premier livrable</w:t>
       </w:r>
     </w:p>
     <w:p>
@@ -1499,7 +1360,23 @@
           <w:sz w:val="32"/>
           <w:szCs w:val="32"/>
         </w:rPr>
-        <w:t>Choix de l’arborescence du premier livrable</w:t>
+        <w:t xml:space="preserve">Choix de l’arborescence du </w:t>
+      </w:r>
+      <w:r>
+        <w:rPr>
+          <w:b/>
+          <w:sz w:val="32"/>
+          <w:szCs w:val="32"/>
+        </w:rPr>
+        <w:t>deuxième</w:t>
+      </w:r>
+      <w:r>
+        <w:rPr>
+          <w:b/>
+          <w:sz w:val="32"/>
+          <w:szCs w:val="32"/>
+        </w:rPr>
+        <w:t xml:space="preserve"> livrable</w:t>
       </w:r>
     </w:p>
     <w:p>
@@ -1516,8 +1393,15 @@
           <w:sz w:val="28"/>
           <w:szCs w:val="28"/>
         </w:rPr>
+        <w:t xml:space="preserve">Nous avons choisi cette méthode de livrable pour la cause suivante. Afin de mener à bien un projet informatique de cette envergure : la réalisation d’une application web. Nous devons rassembler les activités du génie pour respecter les critères de qualité. Nous avons donc proposé de faire plusieurs livrables (nous allons en dire davantage sur les livrables plus tard) avec une caractéristique : les dossiers on les a divisés en activité du génie logiciel : Analyse des besoins, </w:t>
+      </w:r>
+      <w:r>
+        <w:rPr>
+          <w:sz w:val="28"/>
+          <w:szCs w:val="28"/>
+        </w:rPr>
         <w:lastRenderedPageBreak/>
-        <w:t xml:space="preserve">Nous avons choisi cette méthode de livrable pour la cause suivante. Afin de mener à bien un projet informatique de cette envergure : la réalisation d’une application web. Nous devons rassembler les activités du génie pour respecter les critères de qualité. Nous avons donc proposé de faire plusieurs livrables (nous allons en dire davantage sur les livrables plus tard) avec une caractéristique : les dossiers on les a divisés en activité du génie logiciel : Analyse des besoins, Spécification, Conception, Programme, Test. Cela permet </w:t>
+        <w:t xml:space="preserve">Spécification, Conception, Programme, Test. Cela permet </w:t>
       </w:r>
       <w:r>
         <w:rPr>
@@ -1526,6 +1410,16 @@
         </w:rPr>
         <w:t>une meilleure clarté et aussi de suivre un ordre linéaire pour la validation de notre livrable.</w:t>
       </w:r>
+    </w:p>
+    <w:p>
+      <w:pPr>
+        <w:spacing w:after="0"/>
+        <w:ind w:firstLine="708"/>
+        <w:rPr>
+          <w:sz w:val="28"/>
+          <w:szCs w:val="28"/>
+        </w:rPr>
+      </w:pPr>
     </w:p>
     <w:p>
       <w:pPr>
@@ -1785,14 +1679,15 @@
           <w:b/>
         </w:rPr>
       </w:pPr>
-      <w:bookmarkStart w:id="2" w:name="_Toc116763585"/>
-      <w:r>
-        <w:rPr>
-          <w:b/>
-        </w:rPr>
+      <w:bookmarkStart w:id="3" w:name="_Toc117295370"/>
+      <w:r>
+        <w:rPr>
+          <w:b/>
+        </w:rPr>
+        <w:lastRenderedPageBreak/>
         <w:t>Premier livrable</w:t>
       </w:r>
-      <w:bookmarkEnd w:id="2"/>
+      <w:bookmarkEnd w:id="3"/>
     </w:p>
     <w:p>
       <w:pPr>
@@ -2452,7 +2347,6 @@
           <w:sz w:val="26"/>
           <w:szCs w:val="26"/>
         </w:rPr>
-        <w:lastRenderedPageBreak/>
         <w:t>Cette partie a permis de créer les tests de validation avec la partie du cahier des charges afin de satisfaire les demandes du client. Les tests de validation sont validés si la visibilité des pages lors de l’exécution des pages codes sont identique aux maquettes et corresponde à la demande du client</w:t>
       </w:r>
     </w:p>
@@ -2613,14 +2507,7 @@
           <w:sz w:val="26"/>
           <w:szCs w:val="26"/>
         </w:rPr>
-        <w:t xml:space="preserve">La conception </w:t>
-      </w:r>
-      <w:r>
-        <w:rPr>
-          <w:sz w:val="26"/>
-          <w:szCs w:val="26"/>
-        </w:rPr>
-        <w:t>détaillée</w:t>
+        <w:t>La conception détaillée</w:t>
       </w:r>
       <w:r>
         <w:rPr>
@@ -2777,81 +2664,81 @@
           <w:b/>
           <w:sz w:val="32"/>
           <w:szCs w:val="32"/>
+        </w:rPr>
+        <w:tab/>
+      </w:r>
+      <w:r>
+        <w:rPr>
+          <w:sz w:val="28"/>
+          <w:szCs w:val="28"/>
+        </w:rPr>
+        <w:t>Test d’acceptation</w:t>
+      </w:r>
+      <w:r>
+        <w:rPr>
+          <w:sz w:val="28"/>
+          <w:szCs w:val="28"/>
+        </w:rPr>
+        <w:t> :</w:t>
+      </w:r>
+    </w:p>
+    <w:p>
+      <w:pPr>
+        <w:rPr>
+          <w:sz w:val="26"/>
+          <w:szCs w:val="26"/>
+        </w:rPr>
+      </w:pPr>
+      <w:r>
+        <w:rPr>
+          <w:sz w:val="28"/>
+          <w:szCs w:val="28"/>
+        </w:rPr>
+        <w:tab/>
+      </w:r>
+      <w:r>
+        <w:rPr>
+          <w:sz w:val="26"/>
+          <w:szCs w:val="26"/>
+        </w:rPr>
+        <w:t xml:space="preserve">C’est un type de test qui permet de vérifier si toutes les exigences client, décrites dans le cahier des charges correspondent </w:t>
+      </w:r>
+      <w:r>
+        <w:rPr>
+          <w:sz w:val="26"/>
+          <w:szCs w:val="26"/>
+        </w:rPr>
+        <w:t>aux chaque attentes</w:t>
+      </w:r>
+      <w:r>
+        <w:rPr>
+          <w:sz w:val="26"/>
+          <w:szCs w:val="26"/>
+        </w:rPr>
+        <w:t xml:space="preserve"> du produit défini dans chaque livrable. </w:t>
+      </w:r>
+      <w:r>
+        <w:rPr>
+          <w:sz w:val="26"/>
+          <w:szCs w:val="26"/>
+        </w:rPr>
+        <w:t>Elle est aussi décrite à partir de l’activité de spécification grâce à la réalisation des maquettes.</w:t>
+      </w:r>
+    </w:p>
+    <w:p>
+      <w:pPr>
+        <w:rPr>
+          <w:sz w:val="26"/>
+          <w:szCs w:val="26"/>
+        </w:rPr>
+      </w:pPr>
+      <w:r>
+        <w:rPr>
+          <w:sz w:val="26"/>
+          <w:szCs w:val="26"/>
         </w:rPr>
         <w:lastRenderedPageBreak/>
         <w:tab/>
-      </w:r>
-      <w:r>
-        <w:rPr>
-          <w:sz w:val="28"/>
-          <w:szCs w:val="28"/>
-        </w:rPr>
-        <w:t>Test d’acceptation</w:t>
-      </w:r>
-      <w:r>
-        <w:rPr>
-          <w:sz w:val="28"/>
-          <w:szCs w:val="28"/>
-        </w:rPr>
-        <w:t> :</w:t>
-      </w:r>
-    </w:p>
-    <w:p>
-      <w:pPr>
-        <w:rPr>
-          <w:sz w:val="26"/>
-          <w:szCs w:val="26"/>
-        </w:rPr>
-      </w:pPr>
-      <w:r>
-        <w:rPr>
-          <w:sz w:val="28"/>
-          <w:szCs w:val="28"/>
-        </w:rPr>
-        <w:tab/>
-      </w:r>
-      <w:r>
-        <w:rPr>
-          <w:sz w:val="26"/>
-          <w:szCs w:val="26"/>
-        </w:rPr>
-        <w:t xml:space="preserve">C’est un type de test qui permet de vérifier si toutes les exigences client, décrites dans le cahier des charges correspondent </w:t>
-      </w:r>
-      <w:r>
-        <w:rPr>
-          <w:sz w:val="26"/>
-          <w:szCs w:val="26"/>
-        </w:rPr>
-        <w:t>aux chaque attentes</w:t>
-      </w:r>
-      <w:r>
-        <w:rPr>
-          <w:sz w:val="26"/>
-          <w:szCs w:val="26"/>
-        </w:rPr>
-        <w:t xml:space="preserve"> du produit défini dans chaque livrable. </w:t>
-      </w:r>
-      <w:r>
-        <w:rPr>
-          <w:sz w:val="26"/>
-          <w:szCs w:val="26"/>
-        </w:rPr>
-        <w:t>Elle est aussi décrite à partir de l’activité de spécification grâce à la réalisation des maquettes.</w:t>
-      </w:r>
-    </w:p>
-    <w:p>
-      <w:pPr>
-        <w:rPr>
-          <w:sz w:val="26"/>
-          <w:szCs w:val="26"/>
-        </w:rPr>
-      </w:pPr>
-      <w:r>
-        <w:rPr>
-          <w:sz w:val="26"/>
-          <w:szCs w:val="26"/>
-        </w:rPr>
-        <w:tab/>
         <w:t>Nous retrouvons les tests d’acceptation réalisé à partir des attentes du clients et des maquettes, et valider après la programmation si cette dernière correspond bien.</w:t>
       </w:r>
     </w:p>
@@ -2915,16 +2802,7 @@
           <w:szCs w:val="28"/>
         </w:rPr>
         <w:tab/>
-        <w:t>Nous retrouvons les tests d’intégration réalisé à partir des attentes du clients et de la conception architecturale. La conception architecturale permet de voir si une page appelle l’autre. Ces tests sont validés après la programmation de toutes les pages html et si toutes les interactions entre les pages</w:t>
-      </w:r>
-      <w:bookmarkStart w:id="3" w:name="_GoBack"/>
-      <w:bookmarkEnd w:id="3"/>
-      <w:r>
-        <w:rPr>
-          <w:sz w:val="28"/>
-          <w:szCs w:val="28"/>
-        </w:rPr>
-        <w:t xml:space="preserve"> correspondent bien.</w:t>
+        <w:t>Nous retrouvons les tests d’intégration réalisé à partir des attentes du clients et de la conception architecturale. La conception architecturale permet de voir si une page appelle l’autre. Ces tests sont validés après la programmation de toutes les pages html et si toutes les interactions entre les pages correspondent bien.</w:t>
       </w:r>
     </w:p>
     <w:sectPr>
@@ -3871,7 +3749,7 @@
 </file>
 
 <file path=customXml/itemProps1.xml><?xml version="1.0" encoding="utf-8"?>
-<ds:datastoreItem xmlns:ds="http://schemas.openxmlformats.org/officeDocument/2006/customXml" ds:itemID="{7E80B851-645C-4CE9-A736-5D97CB7E557A}">
+<ds:datastoreItem xmlns:ds="http://schemas.openxmlformats.org/officeDocument/2006/customXml" ds:itemID="{593614FB-D6D7-4C8E-B7D5-C4510F57EB6F}">
   <ds:schemaRefs>
     <ds:schemaRef ds:uri="http://schemas.openxmlformats.org/officeDocument/2006/bibliography"/>
   </ds:schemaRefs>

</xml_diff>

<commit_message>
Requete bd pour le code
</commit_message>
<xml_diff>
--- a/Deuxieme_Livrable/Rapport_Deuxieme_Livrable_A_LIRE.docx
+++ b/Deuxieme_Livrable/Rapport_Deuxieme_Livrable_A_LIRE.docx
@@ -400,8 +400,6 @@
         </w:rPr>
         <w:t> :</w:t>
       </w:r>
-      <w:bookmarkStart w:id="1" w:name="_GoBack"/>
-      <w:bookmarkEnd w:id="1"/>
     </w:p>
     <w:p>
       <w:pPr>
@@ -1041,7 +1039,15 @@
           <w:sz w:val="32"/>
           <w:szCs w:val="32"/>
         </w:rPr>
-        <w:t>Requete_code</w:t>
+        <w:t>Requete_</w:t>
+      </w:r>
+      <w:r>
+        <w:rPr>
+          <w:color w:val="00B0F0"/>
+          <w:sz w:val="32"/>
+          <w:szCs w:val="32"/>
+        </w:rPr>
+        <w:t>Bd</w:t>
       </w:r>
       <w:proofErr w:type="spellEnd"/>
     </w:p>
@@ -1229,7 +1235,7 @@
           <w:b/>
         </w:rPr>
       </w:pPr>
-      <w:bookmarkStart w:id="2" w:name="_Toc117295369"/>
+      <w:bookmarkStart w:id="1" w:name="_Toc117295369"/>
       <w:r>
         <w:rPr>
           <w:b/>
@@ -1242,7 +1248,7 @@
         </w:rPr>
         <w:t xml:space="preserve"> du livrable</w:t>
       </w:r>
-      <w:bookmarkEnd w:id="2"/>
+      <w:bookmarkEnd w:id="1"/>
     </w:p>
     <w:p>
       <w:pPr>
@@ -1401,7 +1407,16 @@
           <w:szCs w:val="28"/>
         </w:rPr>
         <w:lastRenderedPageBreak/>
-        <w:t xml:space="preserve">Spécification, Conception, Programme, Test. Cela permet </w:t>
+        <w:t>Spécification, Conception, Programme, Test. Ce</w:t>
+      </w:r>
+      <w:bookmarkStart w:id="2" w:name="_GoBack"/>
+      <w:bookmarkEnd w:id="2"/>
+      <w:r>
+        <w:rPr>
+          <w:sz w:val="28"/>
+          <w:szCs w:val="28"/>
+        </w:rPr>
+        <w:t xml:space="preserve">la permet </w:t>
       </w:r>
       <w:r>
         <w:rPr>
@@ -3749,7 +3764,7 @@
 </file>
 
 <file path=customXml/itemProps1.xml><?xml version="1.0" encoding="utf-8"?>
-<ds:datastoreItem xmlns:ds="http://schemas.openxmlformats.org/officeDocument/2006/customXml" ds:itemID="{593614FB-D6D7-4C8E-B7D5-C4510F57EB6F}">
+<ds:datastoreItem xmlns:ds="http://schemas.openxmlformats.org/officeDocument/2006/customXml" ds:itemID="{02B94C36-FE2B-41AC-B9F7-CE6FDB1FDD27}">
   <ds:schemaRefs>
     <ds:schemaRef ds:uri="http://schemas.openxmlformats.org/officeDocument/2006/bibliography"/>
   </ds:schemaRefs>

</xml_diff>

<commit_message>
Modification, séparation, cahier des charges 3ème
</commit_message>
<xml_diff>
--- a/Deuxieme_Livrable/Rapport_Deuxieme_Livrable_A_LIRE.docx
+++ b/Deuxieme_Livrable/Rapport_Deuxieme_Livrable_A_LIRE.docx
@@ -491,6 +491,36 @@
       <w:pPr>
         <w:pStyle w:val="Paragraphedeliste"/>
         <w:numPr>
+          <w:ilvl w:val="2"/>
+          <w:numId w:val="1"/>
+        </w:numPr>
+        <w:rPr>
+          <w:sz w:val="32"/>
+          <w:szCs w:val="32"/>
+        </w:rPr>
+      </w:pPr>
+      <w:r>
+        <w:rPr>
+          <w:sz w:val="32"/>
+          <w:szCs w:val="32"/>
+        </w:rPr>
+        <w:t>Un cahier des charges cumulé</w:t>
+      </w:r>
+    </w:p>
+    <w:p>
+      <w:pPr>
+        <w:pStyle w:val="Paragraphedeliste"/>
+        <w:ind w:left="2160"/>
+        <w:rPr>
+          <w:sz w:val="32"/>
+          <w:szCs w:val="32"/>
+        </w:rPr>
+      </w:pPr>
+    </w:p>
+    <w:p>
+      <w:pPr>
+        <w:pStyle w:val="Paragraphedeliste"/>
+        <w:numPr>
           <w:ilvl w:val="1"/>
           <w:numId w:val="1"/>
         </w:numPr>
@@ -897,6 +927,7 @@
           <w:sz w:val="32"/>
           <w:szCs w:val="32"/>
         </w:rPr>
+        <w:lastRenderedPageBreak/>
         <w:t>Implementation_monolithique_technologies</w:t>
       </w:r>
       <w:proofErr w:type="spellEnd"/>
@@ -929,7 +960,6 @@
           <w:sz w:val="32"/>
           <w:szCs w:val="32"/>
         </w:rPr>
-        <w:lastRenderedPageBreak/>
         <w:t>Programmation :</w:t>
       </w:r>
     </w:p>
@@ -1031,8 +1061,6 @@
         </w:rPr>
         <w:t>Dossier_de_test</w:t>
       </w:r>
-      <w:bookmarkStart w:id="1" w:name="_GoBack"/>
-      <w:bookmarkEnd w:id="1"/>
       <w:proofErr w:type="spellEnd"/>
     </w:p>
     <w:p>
@@ -1117,7 +1145,7 @@
           <w:b/>
         </w:rPr>
       </w:pPr>
-      <w:bookmarkStart w:id="2" w:name="_Toc117295369"/>
+      <w:bookmarkStart w:id="1" w:name="_Toc117295369"/>
       <w:r>
         <w:rPr>
           <w:b/>
@@ -1130,7 +1158,7 @@
         </w:rPr>
         <w:t xml:space="preserve"> du livrable</w:t>
       </w:r>
-      <w:bookmarkEnd w:id="2"/>
+      <w:bookmarkEnd w:id="1"/>
     </w:p>
     <w:p>
       <w:pPr>
@@ -1207,7 +1235,7 @@
           <w:sz w:val="28"/>
           <w:szCs w:val="28"/>
         </w:rPr>
-        <w:t>concentrer sur la base de données et sur le serveur à installer</w:t>
+        <w:t>concentrer sur le serveur à installer</w:t>
       </w:r>
       <w:r>
         <w:rPr>
@@ -1221,7 +1249,28 @@
           <w:sz w:val="28"/>
           <w:szCs w:val="28"/>
         </w:rPr>
-        <w:t xml:space="preserve"> Nous nous concentrons seulement sur ses points c’est pour cela que nous n’avons pas d’architecture qui de l’ensemble entre le serveur, la base de données, les pages PHP qui arriveront plus tard et les pages html. Car nous avons besoin des pages PHP pour que la base de données interagisse avec les pages html créé dans le premier livrable</w:t>
+        <w:t xml:space="preserve"> Nous nous concentrons seulement sur </w:t>
+      </w:r>
+      <w:r>
+        <w:rPr>
+          <w:sz w:val="28"/>
+          <w:szCs w:val="28"/>
+        </w:rPr>
+        <w:t>ce</w:t>
+      </w:r>
+      <w:r>
+        <w:rPr>
+          <w:sz w:val="28"/>
+          <w:szCs w:val="28"/>
+        </w:rPr>
+        <w:t xml:space="preserve"> point</w:t>
+      </w:r>
+      <w:r>
+        <w:rPr>
+          <w:sz w:val="28"/>
+          <w:szCs w:val="28"/>
+        </w:rPr>
+        <w:t>.</w:t>
       </w:r>
     </w:p>
     <w:p>
@@ -1290,6 +1339,16 @@
         </w:rPr>
         <w:t>une meilleure clarté et aussi de suivre un ordre linéaire pour la validation de notre livrable.</w:t>
       </w:r>
+    </w:p>
+    <w:p>
+      <w:pPr>
+        <w:spacing w:after="0"/>
+        <w:ind w:firstLine="708"/>
+        <w:rPr>
+          <w:sz w:val="28"/>
+          <w:szCs w:val="28"/>
+        </w:rPr>
+      </w:pPr>
     </w:p>
     <w:p>
       <w:pPr>
@@ -1560,14 +1619,22 @@
           <w:b/>
         </w:rPr>
       </w:pPr>
-      <w:bookmarkStart w:id="3" w:name="_Toc117295370"/>
-      <w:r>
-        <w:rPr>
-          <w:b/>
-        </w:rPr>
-        <w:t>Premier livrable</w:t>
-      </w:r>
+      <w:bookmarkStart w:id="2" w:name="_Toc117295370"/>
+      <w:r>
+        <w:rPr>
+          <w:b/>
+        </w:rPr>
+        <w:t>Deuxième</w:t>
+      </w:r>
+      <w:bookmarkStart w:id="3" w:name="_GoBack"/>
       <w:bookmarkEnd w:id="3"/>
+      <w:r>
+        <w:rPr>
+          <w:b/>
+        </w:rPr>
+        <w:t xml:space="preserve"> livrable</w:t>
+      </w:r>
+      <w:bookmarkEnd w:id="2"/>
     </w:p>
     <w:p>
       <w:pPr>
@@ -1650,7 +1717,21 @@
           <w:sz w:val="26"/>
           <w:szCs w:val="26"/>
         </w:rPr>
-        <w:t xml:space="preserve">Nous proposons un premier cahier des charges qui n’est pas complet et sera complété au fil du temps. Nous </w:t>
+        <w:t xml:space="preserve">Nous proposons un </w:t>
+      </w:r>
+      <w:r>
+        <w:rPr>
+          <w:sz w:val="26"/>
+          <w:szCs w:val="26"/>
+        </w:rPr>
+        <w:t>deuxième cahier des charges</w:t>
+      </w:r>
+      <w:r>
+        <w:rPr>
+          <w:sz w:val="26"/>
+          <w:szCs w:val="26"/>
+        </w:rPr>
+        <w:t xml:space="preserve"> qui n’est pas complet et sera complété au fil du temps. Nous </w:t>
       </w:r>
       <w:r>
         <w:rPr>
@@ -1688,6 +1769,52 @@
           <w:szCs w:val="26"/>
         </w:rPr>
         <w:t xml:space="preserve"> du projet</w:t>
+      </w:r>
+      <w:r>
+        <w:rPr>
+          <w:sz w:val="26"/>
+          <w:szCs w:val="26"/>
+        </w:rPr>
+        <w:t>.</w:t>
+      </w:r>
+    </w:p>
+    <w:p>
+      <w:pPr>
+        <w:rPr>
+          <w:sz w:val="26"/>
+          <w:szCs w:val="26"/>
+        </w:rPr>
+      </w:pPr>
+    </w:p>
+    <w:p>
+      <w:pPr>
+        <w:rPr>
+          <w:sz w:val="26"/>
+          <w:szCs w:val="26"/>
+        </w:rPr>
+      </w:pPr>
+      <w:r>
+        <w:rPr>
+          <w:sz w:val="26"/>
+          <w:szCs w:val="26"/>
+        </w:rPr>
+        <w:t>Le cahier des charges cumulé :</w:t>
+      </w:r>
+    </w:p>
+    <w:p>
+      <w:pPr>
+        <w:rPr>
+          <w:sz w:val="26"/>
+          <w:szCs w:val="26"/>
+        </w:rPr>
+      </w:pPr>
+      <w:r>
+        <w:rPr>
+          <w:sz w:val="26"/>
+          <w:szCs w:val="26"/>
+        </w:rPr>
+        <w:tab/>
+        <w:t>Nous proposons un cahier des charges qui cumule les cahiers des charges des anciens livrables.</w:t>
       </w:r>
     </w:p>
     <w:p>
@@ -2026,20 +2153,99 @@
           <w:szCs w:val="28"/>
         </w:rPr>
       </w:pPr>
+      <w:r>
+        <w:rPr>
+          <w:sz w:val="28"/>
+          <w:szCs w:val="28"/>
+        </w:rPr>
+        <w:t>Cas d’utilisation :</w:t>
+      </w:r>
+    </w:p>
+    <w:p>
+      <w:pPr>
+        <w:rPr>
+          <w:sz w:val="28"/>
+          <w:szCs w:val="28"/>
+        </w:rPr>
+      </w:pPr>
+      <w:r>
+        <w:rPr>
+          <w:sz w:val="28"/>
+          <w:szCs w:val="28"/>
+        </w:rPr>
+        <w:tab/>
+        <w:t>Nous avons réalisé les cas d’utilisation.</w:t>
+      </w:r>
+    </w:p>
+    <w:p>
+      <w:pPr>
+        <w:rPr>
+          <w:sz w:val="28"/>
+          <w:szCs w:val="28"/>
+        </w:rPr>
+      </w:pPr>
+      <w:r>
+        <w:rPr>
+          <w:sz w:val="28"/>
+          <w:szCs w:val="28"/>
+        </w:rPr>
+        <w:t>Etudes des technologies utilisées :</w:t>
+      </w:r>
+    </w:p>
+    <w:p>
+      <w:pPr>
+        <w:rPr>
+          <w:sz w:val="28"/>
+          <w:szCs w:val="28"/>
+        </w:rPr>
+      </w:pPr>
+      <w:r>
+        <w:rPr>
+          <w:sz w:val="28"/>
+          <w:szCs w:val="28"/>
+        </w:rPr>
+        <w:t>On définit toutes les technologies utilisées lors de ce projet.</w:t>
+      </w:r>
+    </w:p>
+    <w:p>
+      <w:pPr>
+        <w:rPr>
+          <w:sz w:val="26"/>
+          <w:szCs w:val="26"/>
+        </w:rPr>
+      </w:pPr>
+    </w:p>
+    <w:p>
+      <w:pPr>
+        <w:rPr>
+          <w:b/>
+          <w:sz w:val="32"/>
+          <w:szCs w:val="32"/>
+        </w:rPr>
+      </w:pPr>
+      <w:r>
+        <w:rPr>
+          <w:b/>
+          <w:sz w:val="32"/>
+          <w:szCs w:val="32"/>
+        </w:rPr>
+        <w:t>Conception</w:t>
+      </w:r>
+    </w:p>
+    <w:p>
+      <w:pPr>
+        <w:rPr>
+          <w:sz w:val="28"/>
+          <w:szCs w:val="28"/>
+        </w:rPr>
+      </w:pPr>
       <w:proofErr w:type="spellStart"/>
       <w:r>
         <w:rPr>
           <w:sz w:val="28"/>
           <w:szCs w:val="28"/>
         </w:rPr>
-        <w:t>Maquette</w:t>
-      </w:r>
-      <w:r>
-        <w:rPr>
-          <w:sz w:val="28"/>
-          <w:szCs w:val="28"/>
-        </w:rPr>
-        <w:t>_logo</w:t>
+        <w:t>Conception_architectural</w:t>
       </w:r>
       <w:proofErr w:type="spellEnd"/>
       <w:r>
@@ -2052,9 +2258,74 @@
     </w:p>
     <w:p>
       <w:pPr>
-        <w:rPr>
-          <w:sz w:val="26"/>
-          <w:szCs w:val="26"/>
+        <w:ind w:firstLine="708"/>
+        <w:rPr>
+          <w:sz w:val="26"/>
+          <w:szCs w:val="26"/>
+        </w:rPr>
+      </w:pPr>
+      <w:r>
+        <w:rPr>
+          <w:sz w:val="26"/>
+          <w:szCs w:val="26"/>
+        </w:rPr>
+        <w:t>La conception architecturale</w:t>
+      </w:r>
+      <w:r>
+        <w:rPr>
+          <w:sz w:val="26"/>
+          <w:szCs w:val="26"/>
+        </w:rPr>
+        <w:t xml:space="preserve"> permet de rendre compréhensible le modèle avec les interactions (relations) entre les pages html. Cela permet plus de faciliter au passage à la programmation par la représentation de ce modèle.</w:t>
+      </w:r>
+    </w:p>
+    <w:p>
+      <w:pPr>
+        <w:ind w:firstLine="708"/>
+        <w:rPr>
+          <w:sz w:val="26"/>
+          <w:szCs w:val="26"/>
+        </w:rPr>
+      </w:pPr>
+      <w:r>
+        <w:rPr>
+          <w:sz w:val="26"/>
+          <w:szCs w:val="26"/>
+        </w:rPr>
+        <w:lastRenderedPageBreak/>
+        <w:t>Dans la conception architecturale il y a la représentation des interactions entre toutes les pages que nous devons créer.</w:t>
+      </w:r>
+    </w:p>
+    <w:p>
+      <w:pPr>
+        <w:rPr>
+          <w:sz w:val="26"/>
+          <w:szCs w:val="26"/>
+        </w:rPr>
+      </w:pPr>
+    </w:p>
+    <w:p>
+      <w:pPr>
+        <w:rPr>
+          <w:b/>
+          <w:sz w:val="32"/>
+          <w:szCs w:val="32"/>
+        </w:rPr>
+      </w:pPr>
+      <w:r>
+        <w:rPr>
+          <w:b/>
+          <w:sz w:val="32"/>
+          <w:szCs w:val="32"/>
+        </w:rPr>
+        <w:t>Programmation</w:t>
+      </w:r>
+    </w:p>
+    <w:p>
+      <w:pPr>
+        <w:rPr>
+          <w:sz w:val="28"/>
+          <w:szCs w:val="28"/>
         </w:rPr>
       </w:pPr>
       <w:r>
@@ -2066,447 +2337,42 @@
       </w:r>
       <w:r>
         <w:rPr>
-          <w:sz w:val="26"/>
-          <w:szCs w:val="26"/>
-        </w:rPr>
-        <w:t>Les deux maquettes</w:t>
-      </w:r>
-      <w:r>
-        <w:rPr>
-          <w:sz w:val="26"/>
-          <w:szCs w:val="26"/>
-        </w:rPr>
-        <w:t xml:space="preserve"> que</w:t>
-      </w:r>
-      <w:r>
-        <w:rPr>
-          <w:sz w:val="26"/>
-          <w:szCs w:val="26"/>
-        </w:rPr>
-        <w:t xml:space="preserve"> nous proposons ainsi que</w:t>
-      </w:r>
-      <w:r>
-        <w:rPr>
-          <w:sz w:val="26"/>
-          <w:szCs w:val="26"/>
-        </w:rPr>
-        <w:t xml:space="preserve"> le rapport sur </w:t>
-      </w:r>
-      <w:r>
-        <w:rPr>
-          <w:sz w:val="26"/>
-          <w:szCs w:val="26"/>
-        </w:rPr>
-        <w:t xml:space="preserve">la charte graphique et </w:t>
-      </w:r>
-      <w:r>
-        <w:rPr>
-          <w:sz w:val="26"/>
-          <w:szCs w:val="26"/>
-        </w:rPr>
-        <w:t xml:space="preserve">les </w:t>
-      </w:r>
-      <w:r>
-        <w:rPr>
-          <w:sz w:val="26"/>
-          <w:szCs w:val="26"/>
-        </w:rPr>
-        <w:t>logo</w:t>
-      </w:r>
-      <w:r>
-        <w:rPr>
-          <w:sz w:val="26"/>
-          <w:szCs w:val="26"/>
-        </w:rPr>
-        <w:t xml:space="preserve">s se trouve dans le </w:t>
-      </w:r>
-      <w:r>
-        <w:rPr>
-          <w:sz w:val="26"/>
-          <w:szCs w:val="26"/>
-        </w:rPr>
-        <w:t>dossier Maquette</w:t>
-      </w:r>
-      <w:r>
-        <w:rPr>
-          <w:sz w:val="26"/>
-          <w:szCs w:val="26"/>
-        </w:rPr>
-        <w:t>_logo</w:t>
-      </w:r>
-      <w:r>
-        <w:rPr>
-          <w:sz w:val="26"/>
-          <w:szCs w:val="26"/>
-        </w:rPr>
-        <w:t xml:space="preserve"> </w:t>
-      </w:r>
-      <w:r>
-        <w:rPr>
-          <w:sz w:val="26"/>
-          <w:szCs w:val="26"/>
-        </w:rPr>
-        <w:t xml:space="preserve">situé dans le dossier </w:t>
-      </w:r>
-      <w:r>
-        <w:rPr>
-          <w:sz w:val="26"/>
-          <w:szCs w:val="26"/>
-        </w:rPr>
-        <w:t>Document</w:t>
-      </w:r>
-      <w:r>
-        <w:rPr>
-          <w:sz w:val="26"/>
-          <w:szCs w:val="26"/>
-        </w:rPr>
-        <w:t>.</w:t>
-      </w:r>
-      <w:r>
-        <w:rPr>
-          <w:sz w:val="26"/>
-          <w:szCs w:val="26"/>
-        </w:rPr>
-        <w:t xml:space="preserve"> Pour cette partie nous avons réaliser nos maquettes sur le même principe de couleur et de visibilité. Nous avons utilisé un outil se nommant </w:t>
-      </w:r>
-      <w:proofErr w:type="spellStart"/>
-      <w:r>
-        <w:rPr>
-          <w:sz w:val="26"/>
-          <w:szCs w:val="26"/>
-        </w:rPr>
-        <w:t>Figma</w:t>
-      </w:r>
-      <w:proofErr w:type="spellEnd"/>
-      <w:r>
-        <w:rPr>
-          <w:sz w:val="26"/>
-          <w:szCs w:val="26"/>
-        </w:rPr>
-        <w:t>.</w:t>
-      </w:r>
-    </w:p>
-    <w:p>
-      <w:pPr>
-        <w:rPr>
-          <w:sz w:val="26"/>
-          <w:szCs w:val="26"/>
-        </w:rPr>
-      </w:pPr>
-      <w:r>
-        <w:rPr>
-          <w:sz w:val="26"/>
-          <w:szCs w:val="26"/>
-        </w:rPr>
-        <w:t>Nous avons proposé deux logos un avec les caractéristiques en bleu en cohérence avec les maquettes, l’autre en jaune qui est aussi cohérent avec la 2</w:t>
-      </w:r>
-      <w:r>
-        <w:rPr>
-          <w:sz w:val="26"/>
-          <w:szCs w:val="26"/>
-          <w:vertAlign w:val="superscript"/>
-        </w:rPr>
-        <w:t>ème</w:t>
-      </w:r>
-      <w:r>
-        <w:rPr>
-          <w:sz w:val="26"/>
-          <w:szCs w:val="26"/>
-        </w:rPr>
-        <w:t xml:space="preserve"> maquette.</w:t>
-      </w:r>
-    </w:p>
-    <w:p>
-      <w:pPr>
-        <w:rPr>
-          <w:sz w:val="26"/>
-          <w:szCs w:val="26"/>
-        </w:rPr>
-      </w:pPr>
-      <w:r>
-        <w:rPr>
-          <w:sz w:val="26"/>
-          <w:szCs w:val="26"/>
-        </w:rPr>
-        <w:t>Cette partie a permis de créer les tests de validation avec la partie du cahier des charges afin de satisfaire les demandes du client. Les tests de validation sont validés si la visibilité des pages lors de l’exécution des pages codes sont identique aux maquettes et corresponde à la demande du client</w:t>
-      </w:r>
-    </w:p>
-    <w:p>
-      <w:pPr>
-        <w:rPr>
-          <w:sz w:val="28"/>
-          <w:szCs w:val="28"/>
-        </w:rPr>
-      </w:pPr>
-      <w:r>
-        <w:rPr>
-          <w:sz w:val="28"/>
-          <w:szCs w:val="28"/>
-        </w:rPr>
-        <w:t>Cas d’utilisation :</w:t>
-      </w:r>
-    </w:p>
-    <w:p>
-      <w:pPr>
-        <w:rPr>
-          <w:sz w:val="26"/>
-          <w:szCs w:val="26"/>
-        </w:rPr>
-      </w:pPr>
-    </w:p>
-    <w:p>
-      <w:pPr>
-        <w:rPr>
-          <w:sz w:val="26"/>
-          <w:szCs w:val="26"/>
-        </w:rPr>
-      </w:pPr>
-    </w:p>
-    <w:p>
-      <w:pPr>
-        <w:rPr>
-          <w:b/>
-          <w:sz w:val="32"/>
-          <w:szCs w:val="32"/>
-        </w:rPr>
-      </w:pPr>
-      <w:r>
-        <w:rPr>
-          <w:b/>
-          <w:sz w:val="32"/>
-          <w:szCs w:val="32"/>
-        </w:rPr>
-        <w:t>Conception</w:t>
-      </w:r>
-    </w:p>
-    <w:p>
-      <w:pPr>
-        <w:rPr>
-          <w:sz w:val="28"/>
-          <w:szCs w:val="28"/>
-        </w:rPr>
-      </w:pPr>
-      <w:proofErr w:type="spellStart"/>
-      <w:r>
-        <w:rPr>
-          <w:sz w:val="28"/>
-          <w:szCs w:val="28"/>
-        </w:rPr>
-        <w:t>Conception_architectural</w:t>
-      </w:r>
-      <w:proofErr w:type="spellEnd"/>
-      <w:r>
-        <w:rPr>
-          <w:sz w:val="28"/>
-          <w:szCs w:val="28"/>
-        </w:rPr>
-        <w:t> :</w:t>
-      </w:r>
-    </w:p>
-    <w:p>
-      <w:pPr>
-        <w:ind w:firstLine="708"/>
-        <w:rPr>
-          <w:sz w:val="26"/>
-          <w:szCs w:val="26"/>
-        </w:rPr>
-      </w:pPr>
-      <w:r>
-        <w:rPr>
-          <w:sz w:val="26"/>
-          <w:szCs w:val="26"/>
-        </w:rPr>
-        <w:lastRenderedPageBreak/>
-        <w:t>La conception architecturale</w:t>
-      </w:r>
-      <w:r>
-        <w:rPr>
-          <w:sz w:val="26"/>
-          <w:szCs w:val="26"/>
-        </w:rPr>
-        <w:t xml:space="preserve"> permet de rendre compréhensible le modèle avec les interactions (relations) entre les pages html. Cela permet plus de faciliter au passage à la programmation par la représentation de ce modèle.</w:t>
-      </w:r>
-    </w:p>
-    <w:p>
-      <w:pPr>
-        <w:ind w:firstLine="708"/>
-        <w:rPr>
-          <w:sz w:val="26"/>
-          <w:szCs w:val="26"/>
-        </w:rPr>
-      </w:pPr>
-      <w:r>
-        <w:rPr>
-          <w:sz w:val="26"/>
-          <w:szCs w:val="26"/>
-        </w:rPr>
-        <w:t>Dans la conception architecturale il y a la représentation des interactions entre toutes les pages que nous devons créer.</w:t>
-      </w:r>
-    </w:p>
-    <w:p>
-      <w:pPr>
-        <w:ind w:firstLine="708"/>
-        <w:rPr>
-          <w:sz w:val="26"/>
-          <w:szCs w:val="26"/>
-        </w:rPr>
-      </w:pPr>
-    </w:p>
-    <w:p>
-      <w:pPr>
-        <w:rPr>
-          <w:sz w:val="28"/>
-          <w:szCs w:val="28"/>
-        </w:rPr>
-      </w:pPr>
-      <w:proofErr w:type="spellStart"/>
-      <w:r>
-        <w:rPr>
-          <w:sz w:val="28"/>
-          <w:szCs w:val="28"/>
-        </w:rPr>
-        <w:t>Conception_détaillée</w:t>
-      </w:r>
-      <w:proofErr w:type="spellEnd"/>
-      <w:r>
-        <w:rPr>
-          <w:sz w:val="28"/>
-          <w:szCs w:val="28"/>
-        </w:rPr>
-        <w:t> :</w:t>
-      </w:r>
-    </w:p>
-    <w:p>
-      <w:pPr>
-        <w:ind w:firstLine="708"/>
-        <w:rPr>
-          <w:sz w:val="26"/>
-          <w:szCs w:val="26"/>
-        </w:rPr>
-      </w:pPr>
-      <w:r>
-        <w:rPr>
-          <w:sz w:val="26"/>
-          <w:szCs w:val="26"/>
-        </w:rPr>
-        <w:t>La conception détaillée</w:t>
-      </w:r>
-      <w:r>
-        <w:rPr>
-          <w:sz w:val="26"/>
-          <w:szCs w:val="26"/>
-        </w:rPr>
-        <w:t xml:space="preserve"> est un détaille de chaque page en termes de composant balistique de l’html. Elle permet de rendre pour chaque page un aperçu des grandes parties du code</w:t>
-      </w:r>
-      <w:r>
-        <w:rPr>
-          <w:sz w:val="26"/>
-          <w:szCs w:val="26"/>
-        </w:rPr>
-        <w:t>.</w:t>
-      </w:r>
-    </w:p>
-    <w:p>
-      <w:pPr>
-        <w:ind w:firstLine="708"/>
-        <w:rPr>
-          <w:sz w:val="26"/>
-          <w:szCs w:val="26"/>
-        </w:rPr>
-      </w:pPr>
-      <w:r>
-        <w:rPr>
-          <w:sz w:val="26"/>
-          <w:szCs w:val="26"/>
-        </w:rPr>
-        <w:t>Dans la conception détaillée il y a la représentation des grandes parties balistiques html de toutes les pages html que nous devons créer.</w:t>
-      </w:r>
-    </w:p>
-    <w:p>
-      <w:pPr>
-        <w:rPr>
-          <w:sz w:val="26"/>
-          <w:szCs w:val="26"/>
-        </w:rPr>
-      </w:pPr>
-    </w:p>
-    <w:p>
-      <w:pPr>
-        <w:rPr>
-          <w:b/>
-          <w:sz w:val="32"/>
-          <w:szCs w:val="32"/>
-        </w:rPr>
-      </w:pPr>
-      <w:r>
-        <w:rPr>
-          <w:b/>
-          <w:sz w:val="32"/>
-          <w:szCs w:val="32"/>
-        </w:rPr>
-        <w:t>Programmation</w:t>
-      </w:r>
-    </w:p>
-    <w:p>
-      <w:pPr>
-        <w:rPr>
-          <w:sz w:val="28"/>
-          <w:szCs w:val="28"/>
-        </w:rPr>
-      </w:pPr>
-      <w:r>
-        <w:rPr>
-          <w:sz w:val="28"/>
-          <w:szCs w:val="28"/>
+          <w:sz w:val="28"/>
+          <w:szCs w:val="28"/>
+        </w:rPr>
+        <w:t>Rapport de l’installation du serveur :</w:t>
+      </w:r>
+    </w:p>
+    <w:p>
+      <w:pPr>
+        <w:rPr>
+          <w:sz w:val="26"/>
+          <w:szCs w:val="26"/>
+        </w:rPr>
+      </w:pPr>
+      <w:r>
+        <w:rPr>
+          <w:sz w:val="26"/>
+          <w:szCs w:val="26"/>
         </w:rPr>
         <w:tab/>
-      </w:r>
-      <w:proofErr w:type="spellStart"/>
-      <w:r>
-        <w:rPr>
-          <w:sz w:val="28"/>
-          <w:szCs w:val="28"/>
-        </w:rPr>
-        <w:t>Page_html</w:t>
-      </w:r>
-      <w:proofErr w:type="spellEnd"/>
-      <w:r>
-        <w:rPr>
-          <w:sz w:val="28"/>
-          <w:szCs w:val="28"/>
-        </w:rPr>
-        <w:t> :</w:t>
-      </w:r>
-    </w:p>
-    <w:p>
-      <w:pPr>
-        <w:ind w:firstLine="708"/>
-        <w:rPr>
-          <w:sz w:val="26"/>
-          <w:szCs w:val="26"/>
-        </w:rPr>
-      </w:pPr>
-      <w:r>
-        <w:rPr>
-          <w:sz w:val="26"/>
-          <w:szCs w:val="26"/>
-        </w:rPr>
-        <w:t>Nous retrouvons toutes les pages html que nous devons créer, et réaliser à partir des maquettes. Nous avons mis les interactions avec certaine page. Nous ne pouvions pas tous les faires car nous devions codés en PHP, pour pouvoir accéder selon le login et le mot de passe à une accueil adaptée.</w:t>
-      </w:r>
-    </w:p>
-    <w:p>
-      <w:pPr>
-        <w:rPr>
-          <w:sz w:val="26"/>
-          <w:szCs w:val="26"/>
-        </w:rPr>
-      </w:pPr>
-      <w:r>
-        <w:rPr>
-          <w:sz w:val="26"/>
-          <w:szCs w:val="26"/>
-        </w:rPr>
-        <w:t>Nous avons ajouté les vidéos et images pour les pages html.</w:t>
+        <w:t xml:space="preserve">C’est un rapport qui contient du code concernant l’installation du serveur pour pouvoir accueillir la base de </w:t>
+      </w:r>
+      <w:proofErr w:type="gramStart"/>
+      <w:r>
+        <w:rPr>
+          <w:sz w:val="26"/>
+          <w:szCs w:val="26"/>
+        </w:rPr>
+        <w:t>donnée</w:t>
+      </w:r>
+      <w:proofErr w:type="gramEnd"/>
+      <w:r>
+        <w:rPr>
+          <w:sz w:val="26"/>
+          <w:szCs w:val="26"/>
+        </w:rPr>
+        <w:t xml:space="preserve"> ainsi que les pages de l’application web.</w:t>
       </w:r>
     </w:p>
     <w:p>
@@ -2666,7 +2532,6 @@
           <w:sz w:val="28"/>
           <w:szCs w:val="28"/>
         </w:rPr>
-        <w:lastRenderedPageBreak/>
         <w:tab/>
         <w:t>C’est un type de test qui permet de vérifier si les exigences du client sur la navigabilité entre les composants correspondent bien. Les tests sont réalisés à partir du cahier des charges et approfondi dans la conception architecturale dans la partie conception.</w:t>
       </w:r>
@@ -3631,7 +3496,7 @@
 </file>
 
 <file path=customXml/itemProps1.xml><?xml version="1.0" encoding="utf-8"?>
-<ds:datastoreItem xmlns:ds="http://schemas.openxmlformats.org/officeDocument/2006/customXml" ds:itemID="{265C1CB0-349E-49EA-90E8-48850DB834D9}">
+<ds:datastoreItem xmlns:ds="http://schemas.openxmlformats.org/officeDocument/2006/customXml" ds:itemID="{BF406110-160D-43FA-999C-5D672B7CAF23}">
   <ds:schemaRefs>
     <ds:schemaRef ds:uri="http://schemas.openxmlformats.org/officeDocument/2006/bibliography"/>
   </ds:schemaRefs>

</xml_diff>